<commit_message>
added new updates for Nat Sust first revision
</commit_message>
<xml_diff>
--- a/reports/01_temperature_prisons_paper/words/03_Nature_Sustainability/10_entire/02_second_submission/humid heat prisons 2023 09 30.docx
+++ b/reports/01_temperature_prisons_paper/words/03_Nature_Sustainability/10_entire/02_second_submission/humid heat prisons 2023 09 30.docx
@@ -377,32 +377,42 @@
           <w:b/>
         </w:rPr>
         <w:lastRenderedPageBreak/>
-        <w:t xml:space="preserve">Incarcerated people in the US are at high risk for heat-related illness and death. However, a comprehensive assessment of dangerous heat conditions at US carceral facilities is lacking. Here, we evaluated recent exposure trends of dangerous humid heat – defined as number of days annually the maximum wet bulb globe temperature exceeded 28°C – during 1982-2020 at 4,078 continental US carceral facilities holding ~2 million incarcerated people. On average, carceral facilities experienced 41.25 million person-days of exposure annually, with state prisons contributing 61%, and encountered </w:t>
+        <w:t xml:space="preserve">Incarcerated people in the US are at high risk for heat-related illness and death. However, a comprehensive assessment of dangerous heat conditions at US carceral facilities is </w:t>
+      </w:r>
+      <w:del w:id="0" w:author="Parks, Robbie M" w:date="2023-09-30T18:00:00Z">
+        <w:r>
+          <w:rPr>
+            <w:b/>
+          </w:rPr>
+          <w:delText>lacking</w:delText>
+        </w:r>
+      </w:del>
+      <w:ins w:id="1" w:author="Parks, Robbie M" w:date="2023-09-30T18:00:00Z">
+        <w:r>
+          <w:rPr>
+            <w:b/>
+          </w:rPr>
+          <w:t>required</w:t>
+        </w:r>
+      </w:ins>
+      <w:r>
+        <w:rPr>
+          <w:b/>
+        </w:rPr>
+        <w:t xml:space="preserve">. Here, we evaluated recent exposure trends of dangerous humid heat – defined as number of days annually the maximum wet bulb globe temperature exceeded 28°C – during 1982-2020 at 4,078 continental US carceral facilities holding ~2 million incarcerated people. On average, carceral facilities experienced 41.25 million person-days of exposure annually, with state prisons contributing 61%, and encountered </w:t>
       </w:r>
       <w:sdt>
         <w:sdtPr>
           <w:tag w:val="goog_rdk_0"/>
           <w:id w:val="-642034693"/>
         </w:sdtPr>
-        <w:sdtContent>
-          <w:commentRangeStart w:id="0"/>
-        </w:sdtContent>
+        <w:sdtContent/>
       </w:sdt>
       <w:r>
         <w:rPr>
           <w:b/>
         </w:rPr>
-        <w:t>5.5 more dangerous humid heat days annually</w:t>
-      </w:r>
-      <w:commentRangeEnd w:id="0"/>
-      <w:r>
-        <w:commentReference w:id="0"/>
-      </w:r>
-      <w:r>
-        <w:rPr>
-          <w:b/>
-        </w:rPr>
-        <w:t xml:space="preserve"> compared to the remainder of the US population. An estimated 915,627 people (45% of total) were incarcerated in 1,739 facilities with increasing numbers of dangerous humid heat days; southern facilities experienced the most rapid changes. Our findings highlight the urgent need for enhanced infrastructure, health system interventions, and reform in the treatment of incarcerated people, especially as climate change intensifies dangerous heat exposure. </w:t>
+        <w:t xml:space="preserve">5.5 more dangerous humid heat days annually compared to the remainder of the US population. An estimated 915,627 people (45% of total) were incarcerated in 1,739 facilities with increasing numbers of dangerous humid heat days; southern facilities experienced the most rapid changes. Our findings highlight the urgent need for enhanced infrastructure, health system interventions, and reform in the treatment of incarcerated people, especially as climate change intensifies dangerous heat exposure. </w:t>
       </w:r>
     </w:p>
     <w:p>
@@ -428,12 +438,29 @@
         </w:rPr>
         <w:t>Incarcerated people in the United States are at high risk for heat-related morbidity and mortality</w:t>
       </w:r>
-      <w:r>
-        <w:rPr>
-          <w:color w:val="000000"/>
+      <w:commentRangeStart w:id="2"/>
+      <w:r>
+        <w:rPr>
+          <w:color w:val="000000"/>
+          <w:highlight w:val="yellow"/>
           <w:vertAlign w:val="superscript"/>
+          <w:rPrChange w:id="3" w:author="Parks, Robbie M" w:date="2023-09-30T18:00:00Z">
+            <w:rPr>
+              <w:color w:val="000000"/>
+              <w:vertAlign w:val="superscript"/>
+            </w:rPr>
+          </w:rPrChange>
         </w:rPr>
         <w:t>1–3</w:t>
+      </w:r>
+      <w:commentRangeEnd w:id="2"/>
+      <w:r>
+        <w:rPr>
+          <w:rStyle w:val="CommentReference"/>
+          <w:rFonts w:asciiTheme="minorHAnsi" w:hAnsiTheme="minorHAnsi" w:cstheme="minorBidi"/>
+          <w:lang w:eastAsia="en-US"/>
+        </w:rPr>
+        <w:commentReference w:id="2"/>
       </w:r>
       <w:r>
         <w:rPr>
@@ -510,25 +537,21 @@
           <w:tag w:val="goog_rdk_1"/>
           <w:id w:val="-1066175766"/>
         </w:sdtPr>
-        <w:sdtContent>
-          <w:commentRangeStart w:id="1"/>
-        </w:sdtContent>
+        <w:sdtContent/>
       </w:sdt>
-      <w:r>
-        <w:rPr>
-          <w:color w:val="000000"/>
-        </w:rPr>
-        <w:t>universal air conditioning</w:t>
-      </w:r>
-      <w:commentRangeEnd w:id="1"/>
-      <w:r>
-        <w:commentReference w:id="1"/>
-      </w:r>
-      <w:r>
-        <w:rPr>
-          <w:color w:val="000000"/>
-        </w:rPr>
-        <w:t xml:space="preserve"> in carceral facilities.</w:t>
+      <w:del w:id="4" w:author="Parks, Robbie M" w:date="2023-09-30T18:01:00Z">
+        <w:r>
+          <w:rPr>
+            <w:color w:val="000000"/>
+          </w:rPr>
+          <w:delText xml:space="preserve">universal </w:delText>
+        </w:r>
+      </w:del>
+      <w:r>
+        <w:rPr>
+          <w:color w:val="000000"/>
+        </w:rPr>
+        <w:t>air conditioning in carceral facilities.</w:t>
       </w:r>
       <w:r>
         <w:rPr>
@@ -743,31 +766,68 @@
           <w:color w:val="000000"/>
           <w:vertAlign w:val="superscript"/>
         </w:rPr>
-        <w:t>3, 9, 10</w:t>
-      </w:r>
-    </w:p>
-    <w:p>
-      <w:pPr>
-        <w:spacing w:line="480" w:lineRule="auto"/>
-        <w:jc w:val="both"/>
-        <w:rPr>
-          <w:color w:val="000000"/>
-        </w:rPr>
-      </w:pPr>
-    </w:p>
-    <w:p>
-      <w:pPr>
-        <w:spacing w:line="480" w:lineRule="auto"/>
-        <w:jc w:val="both"/>
-        <w:rPr>
-          <w:color w:val="000000"/>
-        </w:rPr>
-      </w:pPr>
-      <w:r>
-        <w:rPr>
-          <w:color w:val="000000"/>
-        </w:rPr>
-        <w:t>Here, we evaluate recent exposure to and the trends of dangerous humid heat conditions during 1982 - 2020 for all 4,078 operational and populated carceral facilities (referring to prisons, jails, immigration detention facilities and other carceral facilities) in the continental United States (Materials and Methods, Supporting Information). We define dangerous humid heat as the number of days per year where the maximum wet bulb globe temperature (</w:t>
+        <w:t xml:space="preserve">3, 9, </w:t>
+      </w:r>
+      <w:proofErr w:type="gramStart"/>
+      <w:r>
+        <w:rPr>
+          <w:color w:val="000000"/>
+          <w:vertAlign w:val="superscript"/>
+        </w:rPr>
+        <w:t>10</w:t>
+      </w:r>
+      <w:proofErr w:type="gramEnd"/>
+    </w:p>
+    <w:p>
+      <w:pPr>
+        <w:spacing w:line="480" w:lineRule="auto"/>
+        <w:jc w:val="both"/>
+        <w:rPr>
+          <w:color w:val="000000"/>
+        </w:rPr>
+      </w:pPr>
+    </w:p>
+    <w:p>
+      <w:pPr>
+        <w:spacing w:line="480" w:lineRule="auto"/>
+        <w:jc w:val="both"/>
+        <w:rPr>
+          <w:color w:val="000000"/>
+        </w:rPr>
+      </w:pPr>
+      <w:r>
+        <w:rPr>
+          <w:color w:val="000000"/>
+        </w:rPr>
+        <w:t xml:space="preserve">Here, we evaluate recent exposure to and the trends of dangerous humid heat conditions during 1982 - 2020 for all 4,078 operational and populated carceral facilities (referring to prisons, jails, immigration detention facilities and other carceral facilities) in the continental United States (Materials and Methods, </w:t>
+      </w:r>
+      <w:del w:id="5" w:author="Parks, Robbie M" w:date="2023-09-30T18:41:00Z">
+        <w:r>
+          <w:rPr>
+            <w:color w:val="000000"/>
+          </w:rPr>
+          <w:delText xml:space="preserve">Supporting </w:delText>
+        </w:r>
+      </w:del>
+      <w:ins w:id="6" w:author="Parks, Robbie M" w:date="2023-09-30T18:41:00Z">
+        <w:r>
+          <w:rPr>
+            <w:color w:val="000000"/>
+          </w:rPr>
+          <w:t>Supplementary</w:t>
+        </w:r>
+        <w:r>
+          <w:rPr>
+            <w:color w:val="000000"/>
+          </w:rPr>
+          <w:t xml:space="preserve"> </w:t>
+        </w:r>
+      </w:ins>
+      <w:r>
+        <w:rPr>
+          <w:color w:val="000000"/>
+        </w:rPr>
+        <w:t>Information). We define dangerous humid heat as the number of days per year where the maximum wet bulb globe temperature (</w:t>
       </w:r>
       <w:proofErr w:type="spellStart"/>
       <w:r>
@@ -862,7 +922,49 @@
         <w:rPr>
           <w:color w:val="000000"/>
         </w:rPr>
-        <w:t xml:space="preserve">Our objectives are to (1) characterize dangerous humid heat at each carceral facility location and by facility type and state; (2) measure how exposure to dangerous humid heat at carceral facility locations compares with the rest of the population nationally and by state; and (3) calculate  the trends of dangerous humid heat at carceral facilities over time. For objectives (1) and (2), we focus on recent years (2016 – 2020) because we are interested in the current dangerous humid heat exposures. For objective (3), we focus on the entire 1982 -2020 period because we are interested in </w:t>
+        <w:t xml:space="preserve">Our objectives are to (1) characterize dangerous humid heat at each carceral facility location and by facility type and state; (2) measure how exposure to dangerous humid heat at carceral facility locations compares with the rest of the population nationally and by state; and (3) calculate </w:t>
+      </w:r>
+      <w:del w:id="7" w:author="Parks, Robbie M" w:date="2023-09-30T18:03:00Z">
+        <w:r>
+          <w:rPr>
+            <w:color w:val="000000"/>
+          </w:rPr>
+          <w:delText xml:space="preserve"> </w:delText>
+        </w:r>
+      </w:del>
+      <w:r>
+        <w:rPr>
+          <w:color w:val="000000"/>
+        </w:rPr>
+        <w:t xml:space="preserve">the trends of dangerous humid heat at carceral facilities over time. For objectives (1) and (2), we focus on recent years (2016 – 2020) because we are interested in the current dangerous humid heat exposures. For objective (3), we focus on the entire 1982 </w:t>
+      </w:r>
+      <w:ins w:id="8" w:author="Parks, Robbie M" w:date="2023-09-30T18:03:00Z">
+        <w:r>
+          <w:rPr>
+            <w:color w:val="000000"/>
+          </w:rPr>
+          <w:t>–</w:t>
+        </w:r>
+        <w:r>
+          <w:rPr>
+            <w:color w:val="000000"/>
+          </w:rPr>
+          <w:t xml:space="preserve"> </w:t>
+        </w:r>
+      </w:ins>
+      <w:del w:id="9" w:author="Parks, Robbie M" w:date="2023-09-30T18:03:00Z">
+        <w:r>
+          <w:rPr>
+            <w:color w:val="000000"/>
+          </w:rPr>
+          <w:delText>-</w:delText>
+        </w:r>
+      </w:del>
+      <w:r>
+        <w:rPr>
+          <w:color w:val="000000"/>
+        </w:rPr>
+        <w:t xml:space="preserve">2020 period because we are interested in </w:t>
       </w:r>
       <w:r>
         <w:t>long-term</w:t>
@@ -945,15 +1047,15 @@
           <w:id w:val="-1946452488"/>
         </w:sdtPr>
         <w:sdtContent>
-          <w:commentRangeStart w:id="2"/>
+          <w:commentRangeStart w:id="10"/>
         </w:sdtContent>
       </w:sdt>
       <w:r>
         <w:t xml:space="preserve"> relies on a less effective cooling system like evaporative cooling</w:t>
       </w:r>
-      <w:commentRangeEnd w:id="2"/>
-      <w:r>
-        <w:commentReference w:id="2"/>
+      <w:commentRangeEnd w:id="10"/>
+      <w:r>
+        <w:commentReference w:id="10"/>
       </w:r>
       <w:r>
         <w:t xml:space="preserve"> if it exists at all.</w:t>
@@ -973,128 +1075,252 @@
         </w:rPr>
         <w:t>Across all carceral facilities in the US, the Starr County Jail, a county facility in Rio Grande, TX, that incarcerated an estimated 249 people in 2018, experienced the largest number of dangerous humid heat days on average during 2016 – 2020 (126.2 days per year).</w:t>
       </w:r>
-    </w:p>
-    <w:p>
-      <w:pPr>
-        <w:spacing w:line="480" w:lineRule="auto"/>
-        <w:jc w:val="both"/>
-        <w:rPr>
-          <w:color w:val="000000"/>
-        </w:rPr>
-      </w:pPr>
-    </w:p>
-    <w:p>
-      <w:pPr>
-        <w:spacing w:line="480" w:lineRule="auto"/>
-        <w:jc w:val="both"/>
-        <w:rPr>
-          <w:color w:val="000000"/>
-        </w:rPr>
-      </w:pPr>
+      <w:ins w:id="11" w:author="Parks, Robbie M" w:date="2023-09-30T18:41:00Z">
+        <w:r>
+          <w:rPr>
+            <w:color w:val="000000"/>
+          </w:rPr>
+          <w:t xml:space="preserve"> </w:t>
+        </w:r>
+        <w:r>
+          <w:rPr>
+            <w:color w:val="000000"/>
+          </w:rPr>
+          <w:t>We include</w:t>
+        </w:r>
+        <w:r>
+          <w:rPr>
+            <w:color w:val="000000"/>
+          </w:rPr>
+          <w:t xml:space="preserve"> additional analyses by </w:t>
+        </w:r>
+        <w:proofErr w:type="gramStart"/>
+        <w:r>
+          <w:rPr>
+            <w:color w:val="000000"/>
+          </w:rPr>
+          <w:lastRenderedPageBreak/>
+          <w:t>part</w:t>
+        </w:r>
+      </w:ins>
+      <w:ins w:id="12" w:author="Parks, Robbie M" w:date="2023-09-30T18:42:00Z">
+        <w:r>
+          <w:rPr>
+            <w:color w:val="000000"/>
+          </w:rPr>
+          <w:t>icular carceral</w:t>
+        </w:r>
+        <w:proofErr w:type="gramEnd"/>
+        <w:r>
+          <w:rPr>
+            <w:color w:val="000000"/>
+          </w:rPr>
+          <w:t xml:space="preserve"> facility types in the Supplementary Information (Supplementary Figures XX – XX).</w:t>
+        </w:r>
+      </w:ins>
+    </w:p>
+    <w:p>
+      <w:pPr>
+        <w:spacing w:line="480" w:lineRule="auto"/>
+        <w:jc w:val="both"/>
+        <w:rPr>
+          <w:color w:val="000000"/>
+        </w:rPr>
+      </w:pPr>
+    </w:p>
+    <w:p>
+      <w:pPr>
+        <w:spacing w:line="480" w:lineRule="auto"/>
+        <w:jc w:val="both"/>
+        <w:rPr>
+          <w:color w:val="000000"/>
+        </w:rPr>
+      </w:pPr>
+      <w:r>
+        <w:rPr>
+          <w:color w:val="000000"/>
+        </w:rPr>
+        <w:t>During 1982 - 2020, carceral facility locations were, on average, exposed to 5.5 more dangerous humid heat days annually compared to locations without carceral facilities (Figure 2a). However, there was a considerable amount of varia</w:t>
+      </w:r>
+      <w:r>
+        <w:t>tion</w:t>
+      </w:r>
+      <w:r>
+        <w:rPr>
+          <w:color w:val="000000"/>
+        </w:rPr>
+        <w:t xml:space="preserve"> from year to year, with a maximal disparity of 9.8 more days at carceral facilities than locations without carceral facilities in 1998 and a minimal disparity of 3.5 days in 1994. Arizona, California, and Nevada ranked as the top three states with the greatest exposure disparities (Figure 2a). Carceral facilities in Arizona experienced 13.1 more days per year than the rest of the state and 40.9 more days compared to the entire continental United States during 1982 - 2020 on average. </w:t>
+      </w:r>
+    </w:p>
+    <w:p>
+      <w:pPr>
+        <w:spacing w:line="480" w:lineRule="auto"/>
+        <w:jc w:val="both"/>
+        <w:rPr>
+          <w:color w:val="000000"/>
+        </w:rPr>
+      </w:pPr>
+    </w:p>
+    <w:p>
+      <w:pPr>
+        <w:spacing w:line="480" w:lineRule="auto"/>
+        <w:jc w:val="both"/>
+        <w:rPr>
+          <w:del w:id="13" w:author="Parks, Robbie M" w:date="2023-09-30T18:02:00Z"/>
+          <w:color w:val="000000"/>
+        </w:rPr>
+      </w:pPr>
+      <w:r>
+        <w:rPr>
+          <w:color w:val="000000"/>
+        </w:rPr>
+        <w:t xml:space="preserve">An estimated 915,627 people in the United States, 45% of the estimated total incarcerated population, were housed in 1,739 carceral facilities with an annual increase in the number of days per year </w:t>
+      </w:r>
+      <w:proofErr w:type="spellStart"/>
+      <w:r>
+        <w:rPr>
+          <w:color w:val="000000"/>
+        </w:rPr>
+        <w:t>WBGT</w:t>
+      </w:r>
+      <w:r>
+        <w:rPr>
+          <w:color w:val="000000"/>
+          <w:vertAlign w:val="subscript"/>
+        </w:rPr>
+        <w:t>max</w:t>
+      </w:r>
+      <w:proofErr w:type="spellEnd"/>
+      <w:r>
+        <w:rPr>
+          <w:color w:val="000000"/>
+        </w:rPr>
+        <w:t xml:space="preserve"> exceeded 28°C during 1982 – 2020 (Figure 2b). These facilities are primarily located in the Southern United States, which faced the greatest number of dangerous humid heat days per year since 1982 (Figure 2b). At the state level, carceral facilities in Florida experienced on-average 22.1 more days in 2020 compared to 1982, the greatest increase in dangerous humid heat days for all continental states</w:t>
+      </w:r>
+      <w:r>
+        <w:t xml:space="preserve">, consistent with previous work finding that the largest relative increases in heat stress are expected at latitudes closer to the </w:t>
+      </w:r>
+      <w:proofErr w:type="spellStart"/>
+      <w:proofErr w:type="gramStart"/>
+      <w:r>
+        <w:t>equator.</w:t>
+      </w:r>
+      <w:r>
+        <w:rPr>
+          <w:vertAlign w:val="superscript"/>
+        </w:rPr>
+        <w:t>z</w:t>
+      </w:r>
+      <w:proofErr w:type="spellEnd"/>
+      <w:proofErr w:type="gramEnd"/>
+      <w:ins w:id="14" w:author="Parks, Robbie M" w:date="2023-09-30T18:02:00Z">
+        <w:r>
+          <w:rPr>
+            <w:color w:val="000000"/>
+          </w:rPr>
+          <w:t xml:space="preserve"> </w:t>
+        </w:r>
+      </w:ins>
+    </w:p>
+    <w:p>
+      <w:pPr>
+        <w:spacing w:line="480" w:lineRule="auto"/>
+        <w:jc w:val="both"/>
+        <w:rPr>
+          <w:ins w:id="15" w:author="Parks, Robbie M" w:date="2023-09-30T18:02:00Z"/>
+          <w:color w:val="000000"/>
+        </w:rPr>
+      </w:pPr>
+      <w:ins w:id="16" w:author="Parks, Robbie M" w:date="2023-09-30T18:02:00Z">
+        <w:r>
+          <w:rPr>
+            <w:color w:val="000000"/>
+          </w:rPr>
+          <w:t>[[[Something about Figure 2c]]]</w:t>
+        </w:r>
+      </w:ins>
+      <w:ins w:id="17" w:author="Parks, Robbie M" w:date="2023-09-30T18:12:00Z">
+        <w:r>
+          <w:rPr>
+            <w:color w:val="000000"/>
+          </w:rPr>
+          <w:t xml:space="preserve">. </w:t>
+        </w:r>
+      </w:ins>
+      <w:ins w:id="18" w:author="Parks, Robbie M" w:date="2023-09-30T18:13:00Z">
+        <w:r>
+          <w:rPr>
+            <w:color w:val="000000"/>
+          </w:rPr>
+          <w:t>We also present results</w:t>
+        </w:r>
+        <w:r>
+          <w:rPr>
+            <w:color w:val="000000"/>
+          </w:rPr>
+          <w:t xml:space="preserve"> from Figures 1 and 2 with alternative thresholds of 26°C and 30°C (Supplementary Figures XX </w:t>
+        </w:r>
+      </w:ins>
+      <w:ins w:id="19" w:author="Parks, Robbie M" w:date="2023-09-30T18:26:00Z">
+        <w:r>
+          <w:rPr>
+            <w:color w:val="000000"/>
+          </w:rPr>
+          <w:t>-</w:t>
+        </w:r>
+      </w:ins>
+      <w:ins w:id="20" w:author="Parks, Robbie M" w:date="2023-09-30T18:13:00Z">
+        <w:r>
+          <w:rPr>
+            <w:color w:val="000000"/>
+          </w:rPr>
+          <w:t xml:space="preserve"> XX).</w:t>
+        </w:r>
+      </w:ins>
+      <w:ins w:id="21" w:author="Parks, Robbie M" w:date="2023-09-30T18:41:00Z">
+        <w:r>
+          <w:rPr>
+            <w:color w:val="000000"/>
+          </w:rPr>
+          <w:t xml:space="preserve"> </w:t>
+        </w:r>
+      </w:ins>
+    </w:p>
+    <w:p>
+      <w:pPr>
+        <w:spacing w:line="480" w:lineRule="auto"/>
+        <w:jc w:val="both"/>
+        <w:rPr>
+          <w:color w:val="000000"/>
+        </w:rPr>
+      </w:pPr>
+    </w:p>
+    <w:p>
+      <w:pPr>
+        <w:spacing w:line="480" w:lineRule="auto"/>
+        <w:jc w:val="both"/>
+        <w:rPr>
+          <w:color w:val="000000"/>
+        </w:rPr>
+      </w:pPr>
+      <w:r>
+        <w:rPr>
+          <w:color w:val="000000"/>
+        </w:rPr>
+        <w:t xml:space="preserve">The majority of carceral facilities in the Southern United States have experienced an increase in dangerous hot humid days and are located in states that do not have mandatory indoor </w:t>
+      </w:r>
       <w:r>
         <w:rPr>
           <w:color w:val="000000"/>
         </w:rPr>
         <w:lastRenderedPageBreak/>
-        <w:t>During 1982 - 2020, carceral facility locations were, on average, exposed to 5.5 more dangerous humid heat days annually compared to locations without carceral facilities (Figure 2a). However, there was a considerable amount of varia</w:t>
-      </w:r>
-      <w:r>
-        <w:t>tion</w:t>
-      </w:r>
-      <w:r>
-        <w:rPr>
-          <w:color w:val="000000"/>
-        </w:rPr>
-        <w:t xml:space="preserve"> from year to year, with a maximal disparity of 9.8 more days at carceral facilities than locations without carceral facilities in 1998 and a minimal disparity of 3.5 days in 1994. Arizona, California, and Nevada ranked as the top three states with the greatest exposure disparities (Figure 2a). Carceral facilities in Arizona experienced 13.1 more days per year than the rest of the state and 40.9 more days compared to the entire continental United States during 1982 - 2020 on average. </w:t>
-      </w:r>
-    </w:p>
-    <w:p>
-      <w:pPr>
-        <w:spacing w:line="480" w:lineRule="auto"/>
-        <w:jc w:val="both"/>
-        <w:rPr>
-          <w:color w:val="000000"/>
-        </w:rPr>
-      </w:pPr>
-    </w:p>
-    <w:p>
-      <w:pPr>
-        <w:spacing w:line="480" w:lineRule="auto"/>
-        <w:jc w:val="both"/>
-        <w:rPr>
-          <w:color w:val="000000"/>
-        </w:rPr>
-      </w:pPr>
-      <w:r>
-        <w:rPr>
-          <w:color w:val="000000"/>
-        </w:rPr>
-        <w:t xml:space="preserve">An estimated 915,627 people in the United States, 45% of the estimated total incarcerated population, were housed in 1,739 carceral facilities with an annual increase in the number of days per year </w:t>
-      </w:r>
-      <w:proofErr w:type="spellStart"/>
-      <w:r>
-        <w:rPr>
-          <w:color w:val="000000"/>
-        </w:rPr>
-        <w:t>WBGT</w:t>
-      </w:r>
-      <w:r>
-        <w:rPr>
-          <w:color w:val="000000"/>
-          <w:vertAlign w:val="subscript"/>
-        </w:rPr>
-        <w:t>max</w:t>
-      </w:r>
-      <w:proofErr w:type="spellEnd"/>
-      <w:r>
-        <w:rPr>
-          <w:color w:val="000000"/>
-        </w:rPr>
-        <w:t xml:space="preserve"> exceeded 28°C during 1982 – 2020 (Figure 2b). These facilities are primarily located in the Southern United States, which faced the greatest number of dangerous humid heat days per year since 1982 (Figure 2b). At the state level, carceral facilities in Florida experienced on-average 22.1 more days in 2020 compared to 1982, the greatest increase in dangerous humid heat days for all continental states</w:t>
-      </w:r>
-      <w:r>
-        <w:t xml:space="preserve">, consistent with previous work finding that the largest relative increases in heat stress are expected at latitudes closer to the </w:t>
-      </w:r>
-      <w:proofErr w:type="spellStart"/>
-      <w:r>
-        <w:t>equator.</w:t>
-      </w:r>
-      <w:r>
-        <w:rPr>
+        <w:t>temperature requirements for state-run institutions.</w:t>
+      </w:r>
+      <w:r>
+        <w:rPr>
+          <w:color w:val="000000"/>
           <w:vertAlign w:val="superscript"/>
         </w:rPr>
-        <w:t>z</w:t>
-      </w:r>
-      <w:proofErr w:type="spellEnd"/>
-    </w:p>
-    <w:p>
-      <w:pPr>
-        <w:spacing w:line="480" w:lineRule="auto"/>
-        <w:jc w:val="both"/>
-        <w:rPr>
-          <w:color w:val="000000"/>
-        </w:rPr>
-      </w:pPr>
-    </w:p>
-    <w:p>
-      <w:pPr>
-        <w:spacing w:line="480" w:lineRule="auto"/>
-        <w:jc w:val="both"/>
-        <w:rPr>
-          <w:color w:val="000000"/>
-        </w:rPr>
-      </w:pPr>
-      <w:r>
-        <w:rPr>
-          <w:color w:val="000000"/>
-        </w:rPr>
-        <w:t>The majority of carceral facilities in the Southern United States have experienced an increase in dangerous hot humid days and are located in states that do not have mandatory indoor temperature requirements for state-run institutions.</w:t>
-      </w:r>
-      <w:r>
-        <w:rPr>
-          <w:color w:val="000000"/>
-          <w:vertAlign w:val="superscript"/>
-        </w:rPr>
         <w:t>7, 8</w:t>
       </w:r>
       <w:r>
@@ -1106,11 +1332,19 @@
       <w:r>
         <w:t xml:space="preserve">imprisonment </w:t>
       </w:r>
-      <w:r>
-        <w:rPr>
-          <w:color w:val="000000"/>
-        </w:rPr>
-        <w:t xml:space="preserve"> rates in the United States </w:t>
+      <w:del w:id="22" w:author="Parks, Robbie M" w:date="2023-09-30T18:03:00Z">
+        <w:r>
+          <w:rPr>
+            <w:color w:val="000000"/>
+          </w:rPr>
+          <w:delText xml:space="preserve"> </w:delText>
+        </w:r>
+      </w:del>
+      <w:r>
+        <w:rPr>
+          <w:color w:val="000000"/>
+        </w:rPr>
+        <w:t xml:space="preserve">rates in the United States </w:t>
       </w:r>
       <w:r>
         <w:t>(though not necessarily highest jailing rates)</w:t>
@@ -1127,7 +1361,7 @@
           <w:id w:val="1565918532"/>
         </w:sdtPr>
         <w:sdtContent>
-          <w:commentRangeStart w:id="3"/>
+          <w:commentRangeStart w:id="23"/>
         </w:sdtContent>
       </w:sdt>
       <w:r>
@@ -1137,38 +1371,64 @@
         </w:rPr>
         <w:t>17</w:t>
       </w:r>
-      <w:commentRangeEnd w:id="3"/>
-      <w:r>
-        <w:commentReference w:id="3"/>
-      </w:r>
-      <w:r>
-        <w:rPr>
-          <w:color w:val="000000"/>
-        </w:rPr>
-        <w:t xml:space="preserve"> and the inherent differential effects of climate change. Throughout the country, including in the Northeast and Midwest, many locations with carceral facilities also experienced an increasing number of dangerous </w:t>
-      </w:r>
-      <w:r>
-        <w:rPr>
-          <w:color w:val="000000"/>
-        </w:rPr>
-        <w:lastRenderedPageBreak/>
-        <w:t>humid heat days compared to locations without them.</w:t>
-      </w:r>
+      <w:commentRangeEnd w:id="23"/>
+      <w:r>
+        <w:commentReference w:id="23"/>
+      </w:r>
+      <w:r>
+        <w:rPr>
+          <w:color w:val="000000"/>
+        </w:rPr>
+        <w:t xml:space="preserve"> and the inherent differential effects of climate change. Throughout the country, including in the Northeast and Midwest, many locations with carceral facilities also experienced an increasing number of dangerous humid heat days compared </w:t>
+      </w:r>
+      <w:del w:id="24" w:author="Parks, Robbie M" w:date="2023-09-30T18:27:00Z">
+        <w:r>
+          <w:rPr>
+            <w:color w:val="000000"/>
+          </w:rPr>
+          <w:delText>to locations without them</w:delText>
+        </w:r>
+      </w:del>
+      <w:ins w:id="25" w:author="Parks, Robbie M" w:date="2023-09-30T18:27:00Z">
+        <w:r>
+          <w:rPr>
+            <w:color w:val="000000"/>
+          </w:rPr>
+          <w:t>other locations</w:t>
+        </w:r>
+      </w:ins>
+      <w:r>
+        <w:rPr>
+          <w:color w:val="000000"/>
+        </w:rPr>
+        <w:t>.</w:t>
+      </w:r>
+      <w:customXmlDelRangeStart w:id="26" w:author="Parks, Robbie M" w:date="2023-09-30T18:49:00Z"/>
       <w:sdt>
         <w:sdtPr>
           <w:tag w:val="goog_rdk_4"/>
           <w:id w:val="-826123084"/>
         </w:sdtPr>
         <w:sdtContent>
-          <w:commentRangeStart w:id="4"/>
+          <w:customXmlDelRangeEnd w:id="26"/>
+          <w:ins w:id="27" w:author="Parks, Robbie M" w:date="2023-09-30T18:49:00Z">
+            <w:r>
+              <w:t xml:space="preserve"> </w:t>
+            </w:r>
+          </w:ins>
+          <w:commentRangeStart w:id="28"/>
+          <w:customXmlDelRangeStart w:id="29" w:author="Parks, Robbie M" w:date="2023-09-30T18:49:00Z"/>
         </w:sdtContent>
       </w:sdt>
-      <w:r>
-        <w:rPr>
-          <w:color w:val="000000"/>
-        </w:rPr>
-        <w:t xml:space="preserve"> </w:t>
-      </w:r>
+      <w:customXmlDelRangeEnd w:id="29"/>
+      <w:del w:id="30" w:author="Parks, Robbie M" w:date="2023-09-30T18:49:00Z">
+        <w:r>
+          <w:rPr>
+            <w:color w:val="000000"/>
+          </w:rPr>
+          <w:delText xml:space="preserve"> </w:delText>
+        </w:r>
+      </w:del>
       <w:r>
         <w:t>T</w:t>
       </w:r>
@@ -1181,9 +1441,9 @@
       <w:r>
         <w:t>(if they exist at all) at non-air-conditioned facilities.</w:t>
       </w:r>
-      <w:commentRangeEnd w:id="4"/>
-      <w:r>
-        <w:commentReference w:id="4"/>
+      <w:commentRangeEnd w:id="28"/>
+      <w:r>
+        <w:commentReference w:id="28"/>
       </w:r>
     </w:p>
     <w:p>
@@ -1203,28 +1463,130 @@
           <w:id w:val="-1500656065"/>
         </w:sdtPr>
         <w:sdtContent>
-          <w:commentRangeStart w:id="5"/>
+          <w:commentRangeStart w:id="31"/>
         </w:sdtContent>
       </w:sdt>
       <w:r>
         <w:t>That</w:t>
       </w:r>
-      <w:commentRangeEnd w:id="5"/>
-      <w:r>
-        <w:commentReference w:id="5"/>
-      </w:r>
-      <w:r>
-        <w:t xml:space="preserve"> we found carceral facilities are systematically exposed to higher heat stress than other areas of the United States is plausible for several reasons. First, carceral facilities are often built where there is availability of low-cost land and limited resistance of local communities. In many states, areas that meet these criteria are in sparsely-populated desert or swampy environments. Zoning laws in urban environments and security issues also favor construction in isolated, desert-like areas. We found that the top-5 most exposed states to dangerous hot-humid days were Texas, Florida, Arizona, Louisiana, and California; </w:t>
-      </w:r>
-      <w:r>
-        <w:rPr>
-          <w:highlight w:val="yellow"/>
-        </w:rPr>
-        <w:t>[[[FACT ABOUT WHY THESE STATES ARE PARTICULARLY VULNERABLE]]]</w:t>
-      </w:r>
-      <w:r>
-        <w:t xml:space="preserve"> </w:t>
-      </w:r>
+      <w:commentRangeEnd w:id="31"/>
+      <w:r>
+        <w:commentReference w:id="31"/>
+      </w:r>
+      <w:r>
+        <w:t xml:space="preserve"> we found carceral facilities are systematically exposed to higher heat stress than other areas of the United States </w:t>
+      </w:r>
+      <w:proofErr w:type="gramStart"/>
+      <w:r>
+        <w:t>is</w:t>
+      </w:r>
+      <w:proofErr w:type="gramEnd"/>
+      <w:r>
+        <w:t xml:space="preserve"> plausible for several reasons. First, carceral facilities are often built where there is availability of low-cost land and limited resistance of local communities. In many states, areas that meet these criteria are in </w:t>
+      </w:r>
+      <w:del w:id="32" w:author="Parks, Robbie M" w:date="2023-09-30T18:34:00Z">
+        <w:r>
+          <w:delText>sparsely-populated</w:delText>
+        </w:r>
+      </w:del>
+      <w:ins w:id="33" w:author="Parks, Robbie M" w:date="2023-09-30T18:34:00Z">
+        <w:r>
+          <w:t>sparsely populated</w:t>
+        </w:r>
+      </w:ins>
+      <w:r>
+        <w:t xml:space="preserve"> desert or swampy environments. Zoning laws in urban environments and security issues also favor construction in isolated, desert-like areas. </w:t>
+      </w:r>
+      <w:ins w:id="34" w:author="Parks, Robbie M" w:date="2023-09-30T18:49:00Z">
+        <w:r>
+          <w:t xml:space="preserve">[[[Comment about Florida being less dangerous in carceral facilities]]] </w:t>
+        </w:r>
+      </w:ins>
+      <w:r>
+        <w:t>We found that the top-</w:t>
+      </w:r>
+      <w:ins w:id="35" w:author="Parks, Robbie M" w:date="2023-09-30T18:34:00Z">
+        <w:r>
+          <w:t>4</w:t>
+        </w:r>
+      </w:ins>
+      <w:del w:id="36" w:author="Parks, Robbie M" w:date="2023-09-30T18:34:00Z">
+        <w:r>
+          <w:delText>5</w:delText>
+        </w:r>
+      </w:del>
+      <w:r>
+        <w:t xml:space="preserve"> most exposed states to dangerous hot-humid days were Texas, Florida, Arizona, </w:t>
+      </w:r>
+      <w:ins w:id="37" w:author="Parks, Robbie M" w:date="2023-09-30T18:34:00Z">
+        <w:r>
+          <w:t xml:space="preserve">and </w:t>
+        </w:r>
+      </w:ins>
+      <w:r>
+        <w:t>Louisiana,</w:t>
+      </w:r>
+      <w:ins w:id="38" w:author="Parks, Robbie M" w:date="2023-09-30T18:34:00Z">
+        <w:r>
+          <w:t xml:space="preserve"> all of which do not provide universal air conditioning to all their prisons</w:t>
+        </w:r>
+        <w:commentRangeStart w:id="39"/>
+        <w:r>
+          <w:t>,</w:t>
+        </w:r>
+      </w:ins>
+      <w:commentRangeEnd w:id="39"/>
+      <w:ins w:id="40" w:author="Parks, Robbie M" w:date="2023-09-30T18:35:00Z">
+        <w:r>
+          <w:rPr>
+            <w:rStyle w:val="CommentReference"/>
+            <w:rFonts w:asciiTheme="minorHAnsi" w:hAnsiTheme="minorHAnsi" w:cstheme="minorBidi"/>
+            <w:lang w:eastAsia="en-US"/>
+          </w:rPr>
+          <w:commentReference w:id="39"/>
+        </w:r>
+      </w:ins>
+      <w:ins w:id="41" w:author="Parks, Robbie M" w:date="2023-09-30T18:34:00Z">
+        <w:r>
+          <w:t xml:space="preserve"> pote</w:t>
+        </w:r>
+      </w:ins>
+      <w:ins w:id="42" w:author="Parks, Robbie M" w:date="2023-09-30T18:35:00Z">
+        <w:r>
+          <w:t>ntially creating a double burden of increased exposure and vulnerability</w:t>
+        </w:r>
+      </w:ins>
+      <w:ins w:id="43" w:author="Parks, Robbie M" w:date="2023-09-30T18:34:00Z">
+        <w:r>
+          <w:t>.</w:t>
+        </w:r>
+      </w:ins>
+      <w:del w:id="44" w:author="Parks, Robbie M" w:date="2023-09-30T18:34:00Z">
+        <w:r>
+          <w:delText xml:space="preserve"> and California</w:delText>
+        </w:r>
+      </w:del>
+      <w:del w:id="45" w:author="Parks, Robbie M" w:date="2023-09-30T18:33:00Z">
+        <w:r>
+          <w:delText>;</w:delText>
+        </w:r>
+      </w:del>
+      <w:del w:id="46" w:author="Parks, Robbie M" w:date="2023-09-30T18:34:00Z">
+        <w:r>
+          <w:delText xml:space="preserve"> </w:delText>
+        </w:r>
+      </w:del>
+      <w:del w:id="47" w:author="Parks, Robbie M" w:date="2023-09-30T18:33:00Z">
+        <w:r>
+          <w:rPr>
+            <w:highlight w:val="yellow"/>
+          </w:rPr>
+          <w:delText>[[[FACT ABOUT WHY THESE STATES ARE PARTICULARLY VULNERABLE]]]</w:delText>
+        </w:r>
+        <w:r>
+          <w:delText xml:space="preserve"> </w:delText>
+        </w:r>
+      </w:del>
     </w:p>
     <w:p>
       <w:pPr>
@@ -1291,7 +1653,7 @@
           <w:id w:val="947667789"/>
         </w:sdtPr>
         <w:sdtContent>
-          <w:commentRangeStart w:id="6"/>
+          <w:commentRangeStart w:id="48"/>
         </w:sdtContent>
       </w:sdt>
       <w:r>
@@ -1301,15 +1663,22 @@
         </w:rPr>
         <w:t>10</w:t>
       </w:r>
-      <w:commentRangeEnd w:id="6"/>
-      <w:r>
-        <w:commentReference w:id="6"/>
-      </w:r>
-      <w:r>
-        <w:rPr>
-          <w:color w:val="000000"/>
-        </w:rPr>
-        <w:t xml:space="preserve"> Exposure to dangerous humid heat can also cause both acute health effects, such as heat stroke or mortality, and long-term damage. For example, chronic dehydration strains kidney function and those with chronic heat exposure have been shown to have higher rates of kidney disease.</w:t>
+      <w:commentRangeEnd w:id="48"/>
+      <w:r>
+        <w:commentReference w:id="48"/>
+      </w:r>
+      <w:r>
+        <w:rPr>
+          <w:color w:val="000000"/>
+        </w:rPr>
+        <w:t xml:space="preserve"> Exposure to dangerous humid heat can also cause both acute health effects, such as heat stroke or mortality, and long-term damage. For example, </w:t>
+      </w:r>
+      <w:r>
+        <w:rPr>
+          <w:color w:val="000000"/>
+        </w:rPr>
+        <w:lastRenderedPageBreak/>
+        <w:t>chronic dehydration strains kidney function and those with chronic heat exposure have been shown to have higher rates of kidney disease.</w:t>
       </w:r>
       <w:r>
         <w:rPr>
@@ -1328,6 +1697,7 @@
         <w:t xml:space="preserve">restrictive prison policies with respect to drinking water and other potential heat-adaptation </w:t>
       </w:r>
       <w:proofErr w:type="spellStart"/>
+      <w:proofErr w:type="gramStart"/>
       <w:r>
         <w:t>tools.</w:t>
       </w:r>
@@ -1338,6 +1708,7 @@
         <w:t>y</w:t>
       </w:r>
       <w:proofErr w:type="spellEnd"/>
+      <w:proofErr w:type="gramEnd"/>
       <w:r>
         <w:rPr>
           <w:color w:val="000000"/>
@@ -1369,22 +1740,18 @@
           <w:id w:val="1262022957"/>
         </w:sdtPr>
         <w:sdtContent>
-          <w:commentRangeStart w:id="7"/>
+          <w:commentRangeStart w:id="49"/>
         </w:sdtContent>
       </w:sdt>
       <w:r>
         <w:t>,</w:t>
       </w:r>
-      <w:commentRangeEnd w:id="7"/>
-      <w:r>
-        <w:commentReference w:id="7"/>
-      </w:r>
-      <w:r>
-        <w:t xml:space="preserve"> with recent declines. Throughout this growth in the incarcerated </w:t>
-      </w:r>
-      <w:r>
-        <w:lastRenderedPageBreak/>
-        <w:t xml:space="preserve">population, people of color remain overrepresented, at an estimated two-thirds of the total population. Further, the prison population is aging, with </w:t>
+      <w:commentRangeEnd w:id="49"/>
+      <w:r>
+        <w:commentReference w:id="49"/>
+      </w:r>
+      <w:r>
+        <w:t xml:space="preserve"> with recent declines. Throughout this growth in the incarcerated population, people of color remain overrepresented, at an estimated two-thirds of the total population. Further, the prison population is aging, with </w:t>
       </w:r>
       <w:sdt>
         <w:sdtPr>
@@ -1392,15 +1759,15 @@
           <w:id w:val="455063910"/>
         </w:sdtPr>
         <w:sdtContent>
-          <w:commentRangeStart w:id="8"/>
+          <w:commentRangeStart w:id="50"/>
         </w:sdtContent>
       </w:sdt>
       <w:r>
         <w:t>1 in 7</w:t>
       </w:r>
-      <w:commentRangeEnd w:id="8"/>
-      <w:r>
-        <w:commentReference w:id="8"/>
+      <w:commentRangeEnd w:id="50"/>
+      <w:r>
+        <w:commentReference w:id="50"/>
       </w:r>
       <w:r>
         <w:t xml:space="preserve"> serving life in prison, potentially resulting in greater heat vulnerability to those incarcerated. </w:t>
@@ -1411,23 +1778,32 @@
           <w:id w:val="-1764756968"/>
         </w:sdtPr>
         <w:sdtContent>
-          <w:commentRangeStart w:id="9"/>
+          <w:commentRangeStart w:id="51"/>
         </w:sdtContent>
       </w:sdt>
       <w:r>
         <w:t>Structural racism manifests in persistently higher proportions and rates of incarcerated people being people of color.</w:t>
       </w:r>
-      <w:commentRangeEnd w:id="9"/>
-      <w:r>
-        <w:commentReference w:id="9"/>
-      </w:r>
-      <w:r>
-        <w:t xml:space="preserve"> Acknowledging and accounting for the role structural racism plays in incarceration communities of color is critical to understand both key vulnerabilities to heat as well as contextualizing solutions to exposure to dangerous humid-</w:t>
-      </w:r>
-      <w:proofErr w:type="spellStart"/>
-      <w:r>
-        <w:t>heat.</w:t>
-      </w:r>
+      <w:commentRangeEnd w:id="51"/>
+      <w:r>
+        <w:commentReference w:id="51"/>
+      </w:r>
+      <w:r>
+        <w:t xml:space="preserve"> Acknowledging and accounting for the role structural racism plays in incarceration communities of color is critical to understand both key vulnerabilities to heat as well as contextualizing solutions to exposure to dangerous </w:t>
+      </w:r>
+      <w:proofErr w:type="gramStart"/>
+      <w:r>
+        <w:t>humid-heat</w:t>
+      </w:r>
+      <w:proofErr w:type="gramEnd"/>
+      <w:r>
+        <w:t>.</w:t>
+      </w:r>
+      <w:ins w:id="52" w:author="Parks, Robbie M" w:date="2023-09-30T18:45:00Z">
+        <w:r>
+          <w:t xml:space="preserve"> </w:t>
+        </w:r>
+      </w:ins>
       <w:r>
         <w:rPr>
           <w:color w:val="000000"/>
@@ -1435,11 +1811,7 @@
         <w:t>Appropri</w:t>
       </w:r>
       <w:r>
-        <w:t>ate</w:t>
-      </w:r>
-      <w:proofErr w:type="spellEnd"/>
-      <w:r>
-        <w:t xml:space="preserve"> preparation for periods of elevated heat is key; </w:t>
+        <w:t xml:space="preserve">ate preparation for periods of elevated heat is key; </w:t>
       </w:r>
       <w:r>
         <w:rPr>
@@ -1477,7 +1849,7 @@
           <w:id w:val="702834913"/>
         </w:sdtPr>
         <w:sdtContent>
-          <w:commentRangeStart w:id="10"/>
+          <w:commentRangeStart w:id="53"/>
         </w:sdtContent>
       </w:sdt>
       <w:r>
@@ -1486,9 +1858,9 @@
         </w:rPr>
         <w:t>rates of increase concentrated in state-run institutions</w:t>
       </w:r>
-      <w:commentRangeEnd w:id="10"/>
-      <w:r>
-        <w:commentReference w:id="10"/>
+      <w:commentRangeEnd w:id="53"/>
+      <w:r>
+        <w:commentReference w:id="53"/>
       </w:r>
       <w:r>
         <w:rPr>
@@ -1506,7 +1878,11 @@
         <w:t xml:space="preserve"> to both c</w:t>
       </w:r>
       <w:r>
-        <w:t xml:space="preserve">omprehensively characterize the vulnerability of the United States incarcerated population as well as finding adaptation measures to mitigate the worst impacts of climate-related stressors. </w:t>
+        <w:t xml:space="preserve">omprehensively characterize the vulnerability of the United States incarcerated population as </w:t>
+      </w:r>
+      <w:r>
+        <w:lastRenderedPageBreak/>
+        <w:t xml:space="preserve">well as finding adaptation measures to mitigate the worst impacts of climate-related stressors. </w:t>
       </w:r>
       <w:r>
         <w:rPr>
@@ -1672,7 +2048,15 @@
         <w:t>Bur. Justice Stat.</w:t>
       </w:r>
       <w:r>
-        <w:t xml:space="preserve"> Accessed July 10, 2023 https://bjs.ojp.gov/data-collection/survey-prison-inmates-spi</w:t>
+        <w:t xml:space="preserve"> Accessed July 10, </w:t>
+      </w:r>
+      <w:proofErr w:type="gramStart"/>
+      <w:r>
+        <w:t>2023</w:t>
+      </w:r>
+      <w:proofErr w:type="gramEnd"/>
+      <w:r>
+        <w:t xml:space="preserve"> https://bjs.ojp.gov/data-collection/survey-prison-inmates-spi</w:t>
       </w:r>
     </w:p>
     <w:p>
@@ -1689,7 +2073,15 @@
       </w:r>
       <w:r>
         <w:tab/>
-        <w:t>US Energy Information Agency, Nearly 90% of U.S. households used air conditioning in 2020 (MAY 31, 2022). https://www.eia.gov/todayinenergy/detail.php?id=52558 Accessed July 10, 2023</w:t>
+        <w:t xml:space="preserve">US Energy Information Agency, </w:t>
+      </w:r>
+      <w:proofErr w:type="gramStart"/>
+      <w:r>
+        <w:t>Nearly</w:t>
+      </w:r>
+      <w:proofErr w:type="gramEnd"/>
+      <w:r>
+        <w:t xml:space="preserve"> 90% of U.S. households used air conditioning in 2020 (MAY 31, 2022). https://www.eia.gov/todayinenergy/detail.php?id=52558 Accessed July 10, 2023</w:t>
       </w:r>
     </w:p>
     <w:p>
@@ -2045,7 +2437,7 @@
         <w:tab/>
         <w:t xml:space="preserve">U.S. Department of Justice, Office of Justice Programs Bureau of Justice Statistics. Prisoners in 2021 – Statistical Tables. </w:t>
       </w:r>
-      <w:hyperlink r:id="rId11">
+      <w:hyperlink r:id="rId12">
         <w:r>
           <w:rPr>
             <w:color w:val="0563C1"/>
@@ -2087,7 +2479,7 @@
       <w:r>
         <w:t xml:space="preserve">, Indicators of Mental Health Problems Reported by Prisoners. U.S. Department of Justice, Office of Justice Programs Bureau of Justice Statistics. </w:t>
       </w:r>
-      <w:hyperlink r:id="rId12">
+      <w:hyperlink r:id="rId13">
         <w:r>
           <w:rPr>
             <w:color w:val="1155CC"/>
@@ -2123,7 +2515,15 @@
       </w:r>
       <w:proofErr w:type="spellEnd"/>
       <w:r>
-        <w:t xml:space="preserve">, A., Temperature and humidity based projections of a rapid rise in global heat stress exposure during the 21st century. </w:t>
+        <w:t xml:space="preserve">, A., Temperature and </w:t>
+      </w:r>
+      <w:proofErr w:type="gramStart"/>
+      <w:r>
+        <w:t>humidity based</w:t>
+      </w:r>
+      <w:proofErr w:type="gramEnd"/>
+      <w:r>
+        <w:t xml:space="preserve"> projections of a rapid rise in global heat stress exposure during the 21st century. </w:t>
       </w:r>
       <w:r>
         <w:rPr>
@@ -2155,7 +2555,7 @@
       <w:r>
         <w:t xml:space="preserve">, Alice, “Deadly heat” in U.S. prisons is killing inmates and spawning lawsuits. (August 24, 2016). Accessed September 28, 2023. </w:t>
       </w:r>
-      <w:hyperlink r:id="rId13">
+      <w:hyperlink r:id="rId14">
         <w:r>
           <w:rPr>
             <w:color w:val="1155CC"/>
@@ -2601,7 +3001,27 @@
         <w:rPr>
           <w:color w:val="000000"/>
         </w:rPr>
-        <w:t xml:space="preserve"> exceeded 28°C at the location of a facility and the rest of the state. To measure the annual rate of change in dangerous humid heat days per year, we fit linear regressions to the count of days </w:t>
+        <w:t xml:space="preserve"> exceeded 28°C at the location of a facility and the rest of the state. </w:t>
+      </w:r>
+      <w:ins w:id="54" w:author="Parks, Robbie M" w:date="2023-09-30T18:44:00Z">
+        <w:r>
+          <w:rPr>
+            <w:color w:val="000000"/>
+          </w:rPr>
+          <w:t xml:space="preserve">Population weighting fairly reflects the experience of a population </w:t>
+        </w:r>
+        <w:r>
+          <w:rPr>
+            <w:color w:val="000000"/>
+          </w:rPr>
+          <w:t xml:space="preserve">to heat stress. </w:t>
+        </w:r>
+      </w:ins>
+      <w:r>
+        <w:rPr>
+          <w:color w:val="000000"/>
+        </w:rPr>
+        <w:t xml:space="preserve">To measure the annual rate of change in dangerous humid heat days per year, we fit linear regressions to the count of days </w:t>
       </w:r>
       <w:proofErr w:type="spellStart"/>
       <w:r>
@@ -2939,7 +3359,23 @@
           <w:b/>
           <w:color w:val="000000"/>
         </w:rPr>
-        <w:t>Competing interests statement</w:t>
+        <w:t xml:space="preserve">Competing </w:t>
+      </w:r>
+      <w:proofErr w:type="gramStart"/>
+      <w:r>
+        <w:rPr>
+          <w:b/>
+          <w:color w:val="000000"/>
+        </w:rPr>
+        <w:t>interests</w:t>
+      </w:r>
+      <w:proofErr w:type="gramEnd"/>
+      <w:r>
+        <w:rPr>
+          <w:b/>
+          <w:color w:val="000000"/>
+        </w:rPr>
+        <w:t xml:space="preserve"> statement</w:t>
       </w:r>
       <w:r>
         <w:rPr>
@@ -3049,51 +3485,12 @@
         <w:spacing w:line="480" w:lineRule="auto"/>
         <w:jc w:val="both"/>
         <w:rPr>
+          <w:del w:id="55" w:author="Parks, Robbie M" w:date="2023-09-30T18:46:00Z"/>
           <w:b/>
           <w:color w:val="000000"/>
         </w:rPr>
       </w:pPr>
       <w:r>
-        <w:rPr>
-          <w:noProof/>
-        </w:rPr>
-        <w:drawing>
-          <wp:inline distT="114300" distB="114300" distL="114300" distR="114300" wp14:anchorId="7C5BA2AC" wp14:editId="627C9B5D">
-            <wp:extent cx="5731200" cy="3771900"/>
-            <wp:effectExtent l="0" t="0" r="0" b="0"/>
-            <wp:docPr id="1" name="image1.png"/>
-            <wp:cNvGraphicFramePr/>
-            <a:graphic xmlns:a="http://schemas.openxmlformats.org/drawingml/2006/main">
-              <a:graphicData uri="http://schemas.openxmlformats.org/drawingml/2006/picture">
-                <pic:pic xmlns:pic="http://schemas.openxmlformats.org/drawingml/2006/picture">
-                  <pic:nvPicPr>
-                    <pic:cNvPr id="0" name="image1.png"/>
-                    <pic:cNvPicPr preferRelativeResize="0"/>
-                  </pic:nvPicPr>
-                  <pic:blipFill>
-                    <a:blip r:embed="rId14"/>
-                    <a:srcRect/>
-                    <a:stretch>
-                      <a:fillRect/>
-                    </a:stretch>
-                  </pic:blipFill>
-                  <pic:spPr>
-                    <a:xfrm>
-                      <a:off x="0" y="0"/>
-                      <a:ext cx="5731200" cy="3771900"/>
-                    </a:xfrm>
-                    <a:prstGeom prst="rect">
-                      <a:avLst/>
-                    </a:prstGeom>
-                    <a:ln/>
-                  </pic:spPr>
-                </pic:pic>
-              </a:graphicData>
-            </a:graphic>
-          </wp:inline>
-        </w:drawing>
-      </w:r>
-      <w:r>
         <w:br w:type="page"/>
       </w:r>
     </w:p>
@@ -3102,6 +3499,7 @@
         <w:spacing w:line="480" w:lineRule="auto"/>
         <w:jc w:val="both"/>
         <w:rPr>
+          <w:del w:id="56" w:author="Parks, Robbie M" w:date="2023-09-30T18:15:00Z"/>
           <w:color w:val="000000"/>
         </w:rPr>
       </w:pPr>
@@ -3110,7 +3508,6 @@
           <w:b/>
           <w:color w:val="000000"/>
         </w:rPr>
-        <w:lastRenderedPageBreak/>
         <w:t xml:space="preserve">Figure 2. </w:t>
       </w:r>
       <w:r>
@@ -3151,85 +3548,248 @@
         <w:rPr>
           <w:color w:val="000000"/>
         </w:rPr>
-        <w:t xml:space="preserve"> exceeding 28°C) at the location of carceral facilities versus all other locations in the continental US from 1982 – 2020, overall and stratified by state, and (b) the total change in the number of dangerous hot-humid days per year </w:t>
-      </w:r>
-      <w:proofErr w:type="spellStart"/>
-      <w:r>
-        <w:rPr>
-          <w:color w:val="000000"/>
-        </w:rPr>
-        <w:t>WBGT</w:t>
-      </w:r>
-      <w:r>
-        <w:rPr>
-          <w:color w:val="000000"/>
-          <w:vertAlign w:val="subscript"/>
-        </w:rPr>
-        <w:t>max</w:t>
-      </w:r>
-      <w:proofErr w:type="spellEnd"/>
-      <w:r>
-        <w:rPr>
-          <w:color w:val="000000"/>
-        </w:rPr>
-        <w:t xml:space="preserve"> exceeded 28°C for each carceral facility in the continental United States from 1982 - 2020.</w:t>
-      </w:r>
-    </w:p>
-    <w:p>
-      <w:pPr>
-        <w:spacing w:line="480" w:lineRule="auto"/>
-        <w:jc w:val="both"/>
-      </w:pPr>
-    </w:p>
-    <w:p>
-      <w:pPr>
-        <w:spacing w:line="480" w:lineRule="auto"/>
-        <w:jc w:val="both"/>
-      </w:pPr>
-      <w:r>
-        <w:rPr>
-          <w:noProof/>
-        </w:rPr>
-        <w:drawing>
-          <wp:inline distT="114300" distB="114300" distL="114300" distR="114300" wp14:anchorId="61613ACA" wp14:editId="6A1948D2">
-            <wp:extent cx="5731200" cy="3860800"/>
-            <wp:effectExtent l="0" t="0" r="0" b="0"/>
-            <wp:docPr id="2" name="image2.png"/>
-            <wp:cNvGraphicFramePr/>
-            <a:graphic xmlns:a="http://schemas.openxmlformats.org/drawingml/2006/main">
-              <a:graphicData uri="http://schemas.openxmlformats.org/drawingml/2006/picture">
-                <pic:pic xmlns:pic="http://schemas.openxmlformats.org/drawingml/2006/picture">
-                  <pic:nvPicPr>
-                    <pic:cNvPr id="0" name="image2.png"/>
-                    <pic:cNvPicPr preferRelativeResize="0"/>
-                  </pic:nvPicPr>
-                  <pic:blipFill>
-                    <a:blip r:embed="rId15"/>
-                    <a:srcRect/>
-                    <a:stretch>
-                      <a:fillRect/>
-                    </a:stretch>
-                  </pic:blipFill>
-                  <pic:spPr>
-                    <a:xfrm>
-                      <a:off x="0" y="0"/>
-                      <a:ext cx="5731200" cy="3860800"/>
-                    </a:xfrm>
-                    <a:prstGeom prst="rect">
-                      <a:avLst/>
-                    </a:prstGeom>
-                    <a:ln/>
-                  </pic:spPr>
-                </pic:pic>
-              </a:graphicData>
-            </a:graphic>
-          </wp:inline>
-        </w:drawing>
-      </w:r>
+        <w:t xml:space="preserve"> exceeding 28°C) at the location of carceral facilities versus all other locations in the continental </w:t>
+      </w:r>
+      <w:del w:id="57" w:author="Parks, Robbie M" w:date="2023-09-30T18:46:00Z">
+        <w:r>
+          <w:rPr>
+            <w:color w:val="000000"/>
+          </w:rPr>
+          <w:delText xml:space="preserve">US </w:delText>
+        </w:r>
+      </w:del>
+      <w:ins w:id="58" w:author="Parks, Robbie M" w:date="2023-09-30T18:46:00Z">
+        <w:r>
+          <w:rPr>
+            <w:color w:val="000000"/>
+          </w:rPr>
+          <w:t>United States</w:t>
+        </w:r>
+        <w:r>
+          <w:rPr>
+            <w:color w:val="000000"/>
+          </w:rPr>
+          <w:t xml:space="preserve"> </w:t>
+        </w:r>
+      </w:ins>
+      <w:del w:id="59" w:author="Parks, Robbie M" w:date="2023-09-30T18:21:00Z">
+        <w:r>
+          <w:rPr>
+            <w:color w:val="000000"/>
+          </w:rPr>
+          <w:delText xml:space="preserve">from </w:delText>
+        </w:r>
+      </w:del>
+      <w:ins w:id="60" w:author="Parks, Robbie M" w:date="2023-09-30T18:21:00Z">
+        <w:r>
+          <w:rPr>
+            <w:color w:val="000000"/>
+          </w:rPr>
+          <w:t>during</w:t>
+        </w:r>
+        <w:r>
+          <w:rPr>
+            <w:color w:val="000000"/>
+          </w:rPr>
+          <w:t xml:space="preserve"> </w:t>
+        </w:r>
+      </w:ins>
+      <w:r>
+        <w:rPr>
+          <w:color w:val="000000"/>
+        </w:rPr>
+        <w:t xml:space="preserve">1982 – 2020, overall and stratified by state, </w:t>
+      </w:r>
+      <w:ins w:id="61" w:author="Parks, Robbie M" w:date="2023-09-30T18:46:00Z">
+        <w:r>
+          <w:rPr>
+            <w:color w:val="000000"/>
+          </w:rPr>
+          <w:t xml:space="preserve">ordered by average population-weighted difference, </w:t>
+        </w:r>
+      </w:ins>
+      <w:del w:id="62" w:author="Parks, Robbie M" w:date="2023-09-30T18:14:00Z">
+        <w:r>
+          <w:rPr>
+            <w:color w:val="000000"/>
+          </w:rPr>
+          <w:delText xml:space="preserve">and </w:delText>
+        </w:r>
+      </w:del>
+      <w:r>
+        <w:rPr>
+          <w:color w:val="000000"/>
+        </w:rPr>
+        <w:t xml:space="preserve">(b) the total change in the number of dangerous hot-humid days per year </w:t>
+      </w:r>
+      <w:del w:id="63" w:author="Parks, Robbie M" w:date="2023-09-30T18:20:00Z">
+        <w:r>
+          <w:rPr>
+            <w:color w:val="000000"/>
+          </w:rPr>
+          <w:delText>WBGT</w:delText>
+        </w:r>
+        <w:r>
+          <w:rPr>
+            <w:color w:val="000000"/>
+            <w:vertAlign w:val="subscript"/>
+          </w:rPr>
+          <w:delText>max</w:delText>
+        </w:r>
+        <w:r>
+          <w:rPr>
+            <w:color w:val="000000"/>
+          </w:rPr>
+          <w:delText xml:space="preserve"> exceeded 28°C </w:delText>
+        </w:r>
+      </w:del>
+      <w:r>
+        <w:rPr>
+          <w:color w:val="000000"/>
+        </w:rPr>
+        <w:t xml:space="preserve">for each carceral facility in the continental United States </w:t>
+      </w:r>
+      <w:del w:id="64" w:author="Parks, Robbie M" w:date="2023-09-30T18:22:00Z">
+        <w:r>
+          <w:rPr>
+            <w:color w:val="000000"/>
+          </w:rPr>
+          <w:delText xml:space="preserve">from </w:delText>
+        </w:r>
+      </w:del>
+      <w:ins w:id="65" w:author="Parks, Robbie M" w:date="2023-09-30T18:22:00Z">
+        <w:r>
+          <w:rPr>
+            <w:color w:val="000000"/>
+          </w:rPr>
+          <w:t>during</w:t>
+        </w:r>
+        <w:r>
+          <w:rPr>
+            <w:color w:val="000000"/>
+          </w:rPr>
+          <w:t xml:space="preserve"> </w:t>
+        </w:r>
+      </w:ins>
+      <w:r>
+        <w:rPr>
+          <w:color w:val="000000"/>
+        </w:rPr>
+        <w:t xml:space="preserve">1982 </w:t>
+      </w:r>
+      <w:del w:id="66" w:author="Parks, Robbie M" w:date="2023-09-30T18:20:00Z">
+        <w:r>
+          <w:rPr>
+            <w:color w:val="000000"/>
+          </w:rPr>
+          <w:delText>-</w:delText>
+        </w:r>
+      </w:del>
+      <w:ins w:id="67" w:author="Parks, Robbie M" w:date="2023-09-30T18:20:00Z">
+        <w:r>
+          <w:rPr>
+            <w:color w:val="000000"/>
+          </w:rPr>
+          <w:t>–</w:t>
+        </w:r>
+      </w:ins>
+      <w:r>
+        <w:rPr>
+          <w:color w:val="000000"/>
+        </w:rPr>
+        <w:t xml:space="preserve"> 2020</w:t>
+      </w:r>
+      <w:ins w:id="68" w:author="Parks, Robbie M" w:date="2023-09-30T18:20:00Z">
+        <w:r>
+          <w:rPr>
+            <w:color w:val="000000"/>
+          </w:rPr>
+          <w:t xml:space="preserve">, and (c) the total </w:t>
+        </w:r>
+      </w:ins>
+      <w:ins w:id="69" w:author="Parks, Robbie M" w:date="2023-09-30T18:21:00Z">
+        <w:r>
+          <w:rPr>
+            <w:color w:val="000000"/>
+          </w:rPr>
+          <w:t xml:space="preserve">change in disparity </w:t>
+        </w:r>
+      </w:ins>
+      <w:ins w:id="70" w:author="Parks, Robbie M" w:date="2023-09-30T18:22:00Z">
+        <w:r>
+          <w:rPr>
+            <w:color w:val="000000"/>
+          </w:rPr>
+          <w:t xml:space="preserve">in number of dangerous hot-humid days per year for </w:t>
+        </w:r>
+      </w:ins>
+      <w:ins w:id="71" w:author="Parks, Robbie M" w:date="2023-09-30T18:21:00Z">
+        <w:r>
+          <w:rPr>
+            <w:color w:val="000000"/>
+          </w:rPr>
+          <w:t>each carceral facility</w:t>
+        </w:r>
+      </w:ins>
+      <w:ins w:id="72" w:author="Parks, Robbie M" w:date="2023-09-30T18:22:00Z">
+        <w:r>
+          <w:rPr>
+            <w:color w:val="000000"/>
+          </w:rPr>
+          <w:t xml:space="preserve"> in the con</w:t>
+        </w:r>
+      </w:ins>
+      <w:ins w:id="73" w:author="Parks, Robbie M" w:date="2023-09-30T18:23:00Z">
+        <w:r>
+          <w:rPr>
+            <w:color w:val="000000"/>
+          </w:rPr>
+          <w:t xml:space="preserve">tinental United States, </w:t>
+        </w:r>
+        <w:r>
+          <w:rPr>
+            <w:color w:val="000000"/>
+          </w:rPr>
+          <w:t>compared with the rest of the state the carceral facility is</w:t>
+        </w:r>
+        <w:r>
+          <w:rPr>
+            <w:color w:val="000000"/>
+          </w:rPr>
+          <w:t xml:space="preserve"> located, during </w:t>
+        </w:r>
+        <w:r>
+          <w:rPr>
+            <w:color w:val="000000"/>
+          </w:rPr>
+          <w:t>1982 – 2020</w:t>
+        </w:r>
+      </w:ins>
+      <w:r>
+        <w:rPr>
+          <w:color w:val="000000"/>
+        </w:rPr>
+        <w:t>.</w:t>
+      </w:r>
+    </w:p>
+    <w:p>
+      <w:pPr>
+        <w:spacing w:line="480" w:lineRule="auto"/>
+        <w:jc w:val="both"/>
+        <w:rPr>
+          <w:del w:id="74" w:author="Parks, Robbie M" w:date="2023-09-30T18:15:00Z"/>
+        </w:rPr>
+      </w:pPr>
+    </w:p>
+    <w:p>
+      <w:pPr>
+        <w:spacing w:line="480" w:lineRule="auto"/>
+        <w:jc w:val="both"/>
+      </w:pPr>
     </w:p>
     <w:sectPr>
-      <w:footerReference w:type="even" r:id="rId16"/>
-      <w:footerReference w:type="default" r:id="rId17"/>
+      <w:footerReference w:type="even" r:id="rId15"/>
+      <w:footerReference w:type="default" r:id="rId16"/>
       <w:pgSz w:w="11900" w:h="16840"/>
       <w:pgMar w:top="1440" w:right="1440" w:bottom="1440" w:left="1440" w:header="720" w:footer="720" w:gutter="0"/>
       <w:lnNumType w:countBy="1" w:restart="continuous"/>
@@ -3242,7 +3802,26 @@
 
 <file path=word/comments.xml><?xml version="1.0" encoding="utf-8"?>
 <w:comments xmlns:wpc="http://schemas.microsoft.com/office/word/2010/wordprocessingCanvas" xmlns:cx="http://schemas.microsoft.com/office/drawing/2014/chartex" xmlns:cx1="http://schemas.microsoft.com/office/drawing/2015/9/8/chartex" xmlns:cx2="http://schemas.microsoft.com/office/drawing/2015/10/21/chartex" xmlns:cx3="http://schemas.microsoft.com/office/drawing/2016/5/9/chartex" xmlns:cx4="http://schemas.microsoft.com/office/drawing/2016/5/10/chartex" xmlns:cx5="http://schemas.microsoft.com/office/drawing/2016/5/11/chartex" xmlns:cx6="http://schemas.microsoft.com/office/drawing/2016/5/12/chartex" xmlns:cx7="http://schemas.microsoft.com/office/drawing/2016/5/13/chartex" xmlns:cx8="http://schemas.microsoft.com/office/drawing/2016/5/14/chartex" xmlns:mc="http://schemas.openxmlformats.org/markup-compatibility/2006" xmlns:aink="http://schemas.microsoft.com/office/drawing/2016/ink" xmlns:am3d="http://schemas.microsoft.com/office/drawing/2017/model3d" xmlns:o="urn:schemas-microsoft-com:office:office" xmlns:oel="http://schemas.microsoft.com/office/2019/extlst" xmlns:r="http://schemas.openxmlformats.org/officeDocument/2006/relationships" xmlns:m="http://schemas.openxmlformats.org/officeDocument/2006/math" xmlns:v="urn:schemas-microsoft-com:vml" xmlns:wp14="http://schemas.microsoft.com/office/word/2010/wordprocessingDrawing" xmlns:wp="http://schemas.openxmlformats.org/drawingml/2006/wordprocessingDrawing" xmlns:w10="urn:schemas-microsoft-com:office:word" xmlns:w="http://schemas.openxmlformats.org/wordprocessingml/2006/main" xmlns:w14="http://schemas.microsoft.com/office/word/2010/wordml" xmlns:w15="http://schemas.microsoft.com/office/word/2012/wordml" xmlns:w16cex="http://schemas.microsoft.com/office/word/2018/wordml/cex" xmlns:w16cid="http://schemas.microsoft.com/office/word/2016/wordml/cid" xmlns:w16="http://schemas.microsoft.com/office/word/2018/wordml" xmlns:w16sdtdh="http://schemas.microsoft.com/office/word/2020/wordml/sdtdatahash" xmlns:w16se="http://schemas.microsoft.com/office/word/2015/wordml/symex" xmlns:wpg="http://schemas.microsoft.com/office/word/2010/wordprocessingGroup" xmlns:wpi="http://schemas.microsoft.com/office/word/2010/wordprocessingInk" xmlns:wne="http://schemas.microsoft.com/office/word/2006/wordml" xmlns:wps="http://schemas.microsoft.com/office/word/2010/wordprocessingShape" mc:Ignorable="w14 w15 w16se w16cid w16 w16cex w16sdtdh wp14">
-  <w:comment w:id="0" w:author="Colin Raymond" w:date="2023-09-29T05:37:00Z" w:initials="">
+  <w:comment w:id="2" w:author="Parks, Robbie M" w:date="2023-09-30T18:01:00Z" w:initials="RP">
+    <w:p>
+      <w:r>
+        <w:rPr>
+          <w:rStyle w:val="CommentReference"/>
+        </w:rPr>
+        <w:annotationRef/>
+      </w:r>
+      <w:r>
+        <w:rPr>
+          <w:rFonts w:asciiTheme="minorHAnsi" w:hAnsiTheme="minorHAnsi" w:cstheme="minorBidi"/>
+          <w:sz w:val="20"/>
+          <w:szCs w:val="20"/>
+          <w:lang w:eastAsia="en-US"/>
+        </w:rPr>
+        <w:t>All references need to be carefully re-connected and new ones added per Colin’s suggestions</w:t>
+      </w:r>
+    </w:p>
+  </w:comment>
+  <w:comment w:id="10" w:author="YoonJung Ahn" w:date="2023-09-29T17:00:00Z" w:initials="">
     <w:p>
       <w:pPr>
         <w:widowControl w:val="0"/>
@@ -3267,11 +3846,11 @@
           <w:sz w:val="22"/>
           <w:szCs w:val="22"/>
         </w:rPr>
-        <w:t>I'm not sure about headlining this number, as following Fig 1a the differential in exposure at the national level is mostly because TX/FL are hot-humid and have 20% of US inmates but 15% of US population. In other words, national statistics are not that representative. I would say that singling out these states, especially given their lack of universal A/C, makes for an equally strong but better-supported argument</w:t>
+        <w:t>https://go.gale.com/ps/i.do?id=GALE%7CA257352825&amp;sid=googleScholar&amp;v=2.1&amp;it=r&amp;linkaccess=abs&amp;issn=00012491&amp;p=AONE&amp;sw=w&amp;userGroupName=ksstate_ukans&amp;aty=ip</w:t>
       </w:r>
     </w:p>
   </w:comment>
-  <w:comment w:id="1" w:author="YoonJung Ahn" w:date="2023-09-29T17:44:00Z" w:initials="">
+  <w:comment w:id="23" w:author="Robbie Parks" w:date="2023-09-29T23:16:00Z" w:initials="">
     <w:p>
       <w:pPr>
         <w:widowControl w:val="0"/>
@@ -3296,11 +3875,11 @@
           <w:sz w:val="22"/>
           <w:szCs w:val="22"/>
         </w:rPr>
-        <w:t>It is unclear whether universal air conditioning is as central AC or any cooling system or equipment.</w:t>
+        <w:t>Add https://trends.vera.org/</w:t>
       </w:r>
     </w:p>
   </w:comment>
-  <w:comment w:id="2" w:author="YoonJung Ahn" w:date="2023-09-29T17:00:00Z" w:initials="">
+  <w:comment w:id="28" w:author="Robbie Parks" w:date="2023-09-30T20:40:00Z" w:initials="">
     <w:p>
       <w:pPr>
         <w:widowControl w:val="0"/>
@@ -3325,11 +3904,9 @@
           <w:sz w:val="22"/>
           <w:szCs w:val="22"/>
         </w:rPr>
-        <w:t>https://go.gale.com/ps/i.do?id=GALE%7CA257352825&amp;sid=googleScholar&amp;v=2.1&amp;it=r&amp;linkaccess=abs&amp;issn=00012491&amp;p=AONE&amp;sw=w&amp;userGroupName=ksstate_ukans&amp;aty=ip</w:t>
-      </w:r>
-    </w:p>
-  </w:comment>
-  <w:comment w:id="3" w:author="Robbie Parks" w:date="2023-09-29T23:16:00Z" w:initials="">
+        <w:t>Colin:</w:t>
+      </w:r>
+    </w:p>
     <w:p>
       <w:pPr>
         <w:widowControl w:val="0"/>
@@ -3347,18 +3924,7 @@
           <w:szCs w:val="22"/>
         </w:rPr>
       </w:pPr>
-      <w:r>
-        <w:rPr>
-          <w:rFonts w:ascii="Arial" w:eastAsia="Arial" w:hAnsi="Arial" w:cs="Arial"/>
-          <w:color w:val="000000"/>
-          <w:sz w:val="22"/>
-          <w:szCs w:val="22"/>
-        </w:rPr>
-        <w:t>Add https://trends.vera.org/</w:t>
-      </w:r>
-    </w:p>
-  </w:comment>
-  <w:comment w:id="4" w:author="Robbie Parks" w:date="2023-09-30T20:40:00Z" w:initials="">
+    </w:p>
     <w:p>
       <w:pPr>
         <w:widowControl w:val="0"/>
@@ -3383,9 +3949,11 @@
           <w:sz w:val="22"/>
           <w:szCs w:val="22"/>
         </w:rPr>
-        <w:t>Colin:</w:t>
-      </w:r>
-    </w:p>
+        <w:t>Thought this sort of thing might be worth briefly acknowledging. See e.g. https://www.cdcr.ca.gov/family-resources/2022/09/02/cdcr-and-cchcs-extreme-heat-prevention-and-response-efforts/ (not a Southern state, but a hot one)</w:t>
+      </w:r>
+    </w:p>
+  </w:comment>
+  <w:comment w:id="31" w:author="Robbie Parks" w:date="2023-09-29T22:29:00Z" w:initials="">
     <w:p>
       <w:pPr>
         <w:widowControl w:val="0"/>
@@ -3403,7 +3971,37 @@
           <w:szCs w:val="22"/>
         </w:rPr>
       </w:pPr>
-    </w:p>
+      <w:r>
+        <w:rPr>
+          <w:rFonts w:ascii="Arial" w:eastAsia="Arial" w:hAnsi="Arial" w:cs="Arial"/>
+          <w:color w:val="000000"/>
+          <w:sz w:val="22"/>
+          <w:szCs w:val="22"/>
+        </w:rPr>
+        <w:t>(based on e.g., https://www.prisonpolicy.org/blog/2022/04/20/environmental_injustice/, https://www.bloomberg.com/news/articles/2017-05-02/inside-the-prison-towns-of-the-rural-south, https://www.americanactionforum.org/research/incarceration-and-poverty-in-the-united-states/m, https://eos.org/features/an-unfought-geoscience-battle-in-u-s-prisons).</w:t>
+      </w:r>
+    </w:p>
+  </w:comment>
+  <w:comment w:id="39" w:author="Parks, Robbie M" w:date="2023-09-30T18:35:00Z" w:initials="RP">
+    <w:p>
+      <w:r>
+        <w:rPr>
+          <w:rStyle w:val="CommentReference"/>
+        </w:rPr>
+        <w:annotationRef/>
+      </w:r>
+      <w:r>
+        <w:rPr>
+          <w:rFonts w:asciiTheme="minorHAnsi" w:hAnsiTheme="minorHAnsi" w:cstheme="minorBidi"/>
+          <w:sz w:val="20"/>
+          <w:szCs w:val="20"/>
+          <w:lang w:eastAsia="en-US"/>
+        </w:rPr>
+        <w:t>https://onlinedegrees.kent.edu/sociology/criminal-justice/community/do-prisons-have-air-conditioning</w:t>
+      </w:r>
+    </w:p>
+  </w:comment>
+  <w:comment w:id="48" w:author="Robbie Parks" w:date="2023-09-29T22:30:00Z" w:initials="">
     <w:p>
       <w:pPr>
         <w:widowControl w:val="0"/>
@@ -3428,11 +4026,11 @@
           <w:sz w:val="22"/>
           <w:szCs w:val="22"/>
         </w:rPr>
-        <w:t>Thought this sort of thing might be worth briefly acknowledging. See e.g. https://www.cdcr.ca.gov/family-resources/2022/09/02/cdcr-and-cchcs-extreme-heat-prevention-and-response-efforts/ (not a Southern state, but a hot one)</w:t>
+        <w:t>Cite https://www.nature.com/articles/s43856-023-00346-1 also</w:t>
       </w:r>
     </w:p>
   </w:comment>
-  <w:comment w:id="5" w:author="Robbie Parks" w:date="2023-09-29T22:29:00Z" w:initials="">
+  <w:comment w:id="49" w:author="Robbie Parks" w:date="2023-09-29T22:37:00Z" w:initials="">
     <w:p>
       <w:pPr>
         <w:widowControl w:val="0"/>
@@ -3457,11 +4055,11 @@
           <w:sz w:val="22"/>
           <w:szCs w:val="22"/>
         </w:rPr>
-        <w:t>(based on e.g., https://www.prisonpolicy.org/blog/2022/04/20/environmental_injustice/, https://www.bloomberg.com/news/articles/2017-05-02/inside-the-prison-towns-of-the-rural-south, https://www.americanactionforum.org/research/incarceration-and-poverty-in-the-united-states/m, https://eos.org/features/an-unfought-geoscience-battle-in-u-s-prisons).</w:t>
+        <w:t>Based on https://www.sentencingproject.org/research/</w:t>
       </w:r>
     </w:p>
   </w:comment>
-  <w:comment w:id="6" w:author="Robbie Parks" w:date="2023-09-29T22:30:00Z" w:initials="">
+  <w:comment w:id="50" w:author="Robbie Parks" w:date="2023-09-29T22:53:00Z" w:initials="">
     <w:p>
       <w:pPr>
         <w:widowControl w:val="0"/>
@@ -3486,11 +4084,11 @@
           <w:sz w:val="22"/>
           <w:szCs w:val="22"/>
         </w:rPr>
-        <w:t>Cite https://www.nature.com/articles/s43856-023-00346-1 also</w:t>
+        <w:t>https://www.washingtonpost.com/nation/2021/03/02/life-sentences-growing/</w:t>
       </w:r>
     </w:p>
   </w:comment>
-  <w:comment w:id="7" w:author="Robbie Parks" w:date="2023-09-29T22:37:00Z" w:initials="">
+  <w:comment w:id="51" w:author="Robbie Parks" w:date="2023-09-29T23:21:00Z" w:initials="">
     <w:p>
       <w:pPr>
         <w:widowControl w:val="0"/>
@@ -3515,11 +4113,11 @@
           <w:sz w:val="22"/>
           <w:szCs w:val="22"/>
         </w:rPr>
-        <w:t>Based on https://www.sentencingproject.org/research/</w:t>
+        <w:t>Cite https://heinonline.org/HOL/LandingPage?handle=hein.journals/osjcl9&amp;div=5&amp;id=&amp;page=</w:t>
       </w:r>
     </w:p>
   </w:comment>
-  <w:comment w:id="8" w:author="Robbie Parks" w:date="2023-09-29T22:53:00Z" w:initials="">
+  <w:comment w:id="53" w:author="Colin Raymond" w:date="2023-09-29T05:43:00Z" w:initials="">
     <w:p>
       <w:pPr>
         <w:widowControl w:val="0"/>
@@ -3544,64 +4142,6 @@
           <w:sz w:val="22"/>
           <w:szCs w:val="22"/>
         </w:rPr>
-        <w:t>https://www.washingtonpost.com/nation/2021/03/02/life-sentences-growing/</w:t>
-      </w:r>
-    </w:p>
-  </w:comment>
-  <w:comment w:id="9" w:author="Robbie Parks" w:date="2023-09-29T23:21:00Z" w:initials="">
-    <w:p>
-      <w:pPr>
-        <w:widowControl w:val="0"/>
-        <w:pBdr>
-          <w:top w:val="nil"/>
-          <w:left w:val="nil"/>
-          <w:bottom w:val="nil"/>
-          <w:right w:val="nil"/>
-          <w:between w:val="nil"/>
-        </w:pBdr>
-        <w:rPr>
-          <w:rFonts w:ascii="Arial" w:eastAsia="Arial" w:hAnsi="Arial" w:cs="Arial"/>
-          <w:color w:val="000000"/>
-          <w:sz w:val="22"/>
-          <w:szCs w:val="22"/>
-        </w:rPr>
-      </w:pPr>
-      <w:r>
-        <w:rPr>
-          <w:rFonts w:ascii="Arial" w:eastAsia="Arial" w:hAnsi="Arial" w:cs="Arial"/>
-          <w:color w:val="000000"/>
-          <w:sz w:val="22"/>
-          <w:szCs w:val="22"/>
-        </w:rPr>
-        <w:t>Cite https://heinonline.org/HOL/LandingPage?handle=hein.journals/osjcl9&amp;div=5&amp;id=&amp;page=</w:t>
-      </w:r>
-    </w:p>
-  </w:comment>
-  <w:comment w:id="10" w:author="Colin Raymond" w:date="2023-09-29T05:43:00Z" w:initials="">
-    <w:p>
-      <w:pPr>
-        <w:widowControl w:val="0"/>
-        <w:pBdr>
-          <w:top w:val="nil"/>
-          <w:left w:val="nil"/>
-          <w:bottom w:val="nil"/>
-          <w:right w:val="nil"/>
-          <w:between w:val="nil"/>
-        </w:pBdr>
-        <w:rPr>
-          <w:rFonts w:ascii="Arial" w:eastAsia="Arial" w:hAnsi="Arial" w:cs="Arial"/>
-          <w:color w:val="000000"/>
-          <w:sz w:val="22"/>
-          <w:szCs w:val="22"/>
-        </w:rPr>
-      </w:pPr>
-      <w:r>
-        <w:rPr>
-          <w:rFonts w:ascii="Arial" w:eastAsia="Arial" w:hAnsi="Arial" w:cs="Arial"/>
-          <w:color w:val="000000"/>
-          <w:sz w:val="22"/>
-          <w:szCs w:val="22"/>
-        </w:rPr>
         <w:t>Isn't it just that exposure is increasing most in these facilities because they also have the majority of inmates? Or did I miss something?</w:t>
       </w:r>
     </w:p>
@@ -3611,12 +4151,12 @@
 
 <file path=word/commentsExtended.xml><?xml version="1.0" encoding="utf-8"?>
 <w15:commentsEx xmlns:wpc="http://schemas.microsoft.com/office/word/2010/wordprocessingCanvas" xmlns:cx="http://schemas.microsoft.com/office/drawing/2014/chartex" xmlns:cx1="http://schemas.microsoft.com/office/drawing/2015/9/8/chartex" xmlns:cx2="http://schemas.microsoft.com/office/drawing/2015/10/21/chartex" xmlns:cx3="http://schemas.microsoft.com/office/drawing/2016/5/9/chartex" xmlns:cx4="http://schemas.microsoft.com/office/drawing/2016/5/10/chartex" xmlns:cx5="http://schemas.microsoft.com/office/drawing/2016/5/11/chartex" xmlns:cx6="http://schemas.microsoft.com/office/drawing/2016/5/12/chartex" xmlns:cx7="http://schemas.microsoft.com/office/drawing/2016/5/13/chartex" xmlns:cx8="http://schemas.microsoft.com/office/drawing/2016/5/14/chartex" xmlns:mc="http://schemas.openxmlformats.org/markup-compatibility/2006" xmlns:aink="http://schemas.microsoft.com/office/drawing/2016/ink" xmlns:am3d="http://schemas.microsoft.com/office/drawing/2017/model3d" xmlns:o="urn:schemas-microsoft-com:office:office" xmlns:oel="http://schemas.microsoft.com/office/2019/extlst" xmlns:r="http://schemas.openxmlformats.org/officeDocument/2006/relationships" xmlns:m="http://schemas.openxmlformats.org/officeDocument/2006/math" xmlns:v="urn:schemas-microsoft-com:vml" xmlns:wp14="http://schemas.microsoft.com/office/word/2010/wordprocessingDrawing" xmlns:wp="http://schemas.openxmlformats.org/drawingml/2006/wordprocessingDrawing" xmlns:w10="urn:schemas-microsoft-com:office:word" xmlns:w="http://schemas.openxmlformats.org/wordprocessingml/2006/main" xmlns:w14="http://schemas.microsoft.com/office/word/2010/wordml" xmlns:w15="http://schemas.microsoft.com/office/word/2012/wordml" xmlns:w16cex="http://schemas.microsoft.com/office/word/2018/wordml/cex" xmlns:w16cid="http://schemas.microsoft.com/office/word/2016/wordml/cid" xmlns:w16="http://schemas.microsoft.com/office/word/2018/wordml" xmlns:w16sdtdh="http://schemas.microsoft.com/office/word/2020/wordml/sdtdatahash" xmlns:w16se="http://schemas.microsoft.com/office/word/2015/wordml/symex" xmlns:wpg="http://schemas.microsoft.com/office/word/2010/wordprocessingGroup" xmlns:wpi="http://schemas.microsoft.com/office/word/2010/wordprocessingInk" xmlns:wne="http://schemas.microsoft.com/office/word/2006/wordml" xmlns:wps="http://schemas.microsoft.com/office/word/2010/wordprocessingShape" mc:Ignorable="w14 w15 w16se w16cid w16 w16cex w16sdtdh wp14">
-  <w15:commentEx w15:paraId="00000086" w15:done="0"/>
-  <w15:commentEx w15:paraId="00000084" w15:done="0"/>
+  <w15:commentEx w15:paraId="33FDDCFE" w15:done="0"/>
   <w15:commentEx w15:paraId="0000007D" w15:done="0"/>
   <w15:commentEx w15:paraId="00000082" w15:done="0"/>
   <w15:commentEx w15:paraId="00000080" w15:done="0"/>
   <w15:commentEx w15:paraId="00000085" w15:done="0"/>
+  <w15:commentEx w15:paraId="632D2AF2" w15:done="0"/>
   <w15:commentEx w15:paraId="0000007B" w15:done="0"/>
   <w15:commentEx w15:paraId="00000081" w15:done="0"/>
   <w15:commentEx w15:paraId="0000007C" w15:done="0"/>
@@ -3625,14 +4165,21 @@
 </w15:commentsEx>
 </file>
 
+<file path=word/commentsExtensible.xml><?xml version="1.0" encoding="utf-8"?>
+<w16cex:commentsExtensible xmlns:wpc="http://schemas.microsoft.com/office/word/2010/wordprocessingCanvas" xmlns:cx="http://schemas.microsoft.com/office/drawing/2014/chartex" xmlns:cx1="http://schemas.microsoft.com/office/drawing/2015/9/8/chartex" xmlns:cx2="http://schemas.microsoft.com/office/drawing/2015/10/21/chartex" xmlns:cx3="http://schemas.microsoft.com/office/drawing/2016/5/9/chartex" xmlns:cx4="http://schemas.microsoft.com/office/drawing/2016/5/10/chartex" xmlns:cx5="http://schemas.microsoft.com/office/drawing/2016/5/11/chartex" xmlns:cx6="http://schemas.microsoft.com/office/drawing/2016/5/12/chartex" xmlns:cx7="http://schemas.microsoft.com/office/drawing/2016/5/13/chartex" xmlns:cx8="http://schemas.microsoft.com/office/drawing/2016/5/14/chartex" xmlns:mc="http://schemas.openxmlformats.org/markup-compatibility/2006" xmlns:aink="http://schemas.microsoft.com/office/drawing/2016/ink" xmlns:am3d="http://schemas.microsoft.com/office/drawing/2017/model3d" xmlns:o="urn:schemas-microsoft-com:office:office" xmlns:oel="http://schemas.microsoft.com/office/2019/extlst" xmlns:r="http://schemas.openxmlformats.org/officeDocument/2006/relationships" xmlns:m="http://schemas.openxmlformats.org/officeDocument/2006/math" xmlns:v="urn:schemas-microsoft-com:vml" xmlns:wp14="http://schemas.microsoft.com/office/word/2010/wordprocessingDrawing" xmlns:wp="http://schemas.openxmlformats.org/drawingml/2006/wordprocessingDrawing" xmlns:w10="urn:schemas-microsoft-com:office:word" xmlns:w="http://schemas.openxmlformats.org/wordprocessingml/2006/main" xmlns:w14="http://schemas.microsoft.com/office/word/2010/wordml" xmlns:w15="http://schemas.microsoft.com/office/word/2012/wordml" xmlns:w16cex="http://schemas.microsoft.com/office/word/2018/wordml/cex" xmlns:w16cid="http://schemas.microsoft.com/office/word/2016/wordml/cid" xmlns:w16="http://schemas.microsoft.com/office/word/2018/wordml" xmlns:w16sdtdh="http://schemas.microsoft.com/office/word/2020/wordml/sdtdatahash" xmlns:w16se="http://schemas.microsoft.com/office/word/2015/wordml/symex" xmlns:wpg="http://schemas.microsoft.com/office/word/2010/wordprocessingGroup" xmlns:wpi="http://schemas.microsoft.com/office/word/2010/wordprocessingInk" xmlns:wne="http://schemas.microsoft.com/office/word/2006/wordml" xmlns:wps="http://schemas.microsoft.com/office/word/2010/wordprocessingShape" mc:Ignorable="w14 w15 w16se w16cid w16 w16cex w16sdtdh wp14">
+  <w16cex:commentExtensible w16cex:durableId="6A7D52D0" w16cex:dateUtc="2023-09-30T22:01:00Z"/>
+  <w16cex:commentExtensible w16cex:durableId="2A5D282C" w16cex:dateUtc="2023-09-30T22:35:00Z"/>
+</w16cex:commentsExtensible>
+</file>
+
 <file path=word/commentsIds.xml><?xml version="1.0" encoding="utf-8"?>
 <w16cid:commentsIds xmlns:wpc="http://schemas.microsoft.com/office/word/2010/wordprocessingCanvas" xmlns:cx="http://schemas.microsoft.com/office/drawing/2014/chartex" xmlns:cx1="http://schemas.microsoft.com/office/drawing/2015/9/8/chartex" xmlns:cx2="http://schemas.microsoft.com/office/drawing/2015/10/21/chartex" xmlns:cx3="http://schemas.microsoft.com/office/drawing/2016/5/9/chartex" xmlns:cx4="http://schemas.microsoft.com/office/drawing/2016/5/10/chartex" xmlns:cx5="http://schemas.microsoft.com/office/drawing/2016/5/11/chartex" xmlns:cx6="http://schemas.microsoft.com/office/drawing/2016/5/12/chartex" xmlns:cx7="http://schemas.microsoft.com/office/drawing/2016/5/13/chartex" xmlns:cx8="http://schemas.microsoft.com/office/drawing/2016/5/14/chartex" xmlns:mc="http://schemas.openxmlformats.org/markup-compatibility/2006" xmlns:aink="http://schemas.microsoft.com/office/drawing/2016/ink" xmlns:am3d="http://schemas.microsoft.com/office/drawing/2017/model3d" xmlns:o="urn:schemas-microsoft-com:office:office" xmlns:oel="http://schemas.microsoft.com/office/2019/extlst" xmlns:r="http://schemas.openxmlformats.org/officeDocument/2006/relationships" xmlns:m="http://schemas.openxmlformats.org/officeDocument/2006/math" xmlns:v="urn:schemas-microsoft-com:vml" xmlns:wp14="http://schemas.microsoft.com/office/word/2010/wordprocessingDrawing" xmlns:wp="http://schemas.openxmlformats.org/drawingml/2006/wordprocessingDrawing" xmlns:w10="urn:schemas-microsoft-com:office:word" xmlns:w="http://schemas.openxmlformats.org/wordprocessingml/2006/main" xmlns:w14="http://schemas.microsoft.com/office/word/2010/wordml" xmlns:w15="http://schemas.microsoft.com/office/word/2012/wordml" xmlns:w16cex="http://schemas.microsoft.com/office/word/2018/wordml/cex" xmlns:w16cid="http://schemas.microsoft.com/office/word/2016/wordml/cid" xmlns:w16="http://schemas.microsoft.com/office/word/2018/wordml" xmlns:w16sdtdh="http://schemas.microsoft.com/office/word/2020/wordml/sdtdatahash" xmlns:w16se="http://schemas.microsoft.com/office/word/2015/wordml/symex" xmlns:wpg="http://schemas.microsoft.com/office/word/2010/wordprocessingGroup" xmlns:wpi="http://schemas.microsoft.com/office/word/2010/wordprocessingInk" xmlns:wne="http://schemas.microsoft.com/office/word/2006/wordml" xmlns:wps="http://schemas.microsoft.com/office/word/2010/wordprocessingShape" mc:Ignorable="w14 w15 w16se w16cid w16 w16cex w16sdtdh wp14">
-  <w16cid:commentId w16cid:paraId="00000086" w16cid:durableId="47B26CAB"/>
-  <w16cid:commentId w16cid:paraId="00000084" w16cid:durableId="375E5388"/>
+  <w16cid:commentId w16cid:paraId="33FDDCFE" w16cid:durableId="6A7D52D0"/>
   <w16cid:commentId w16cid:paraId="0000007D" w16cid:durableId="5DAE9B1B"/>
   <w16cid:commentId w16cid:paraId="00000082" w16cid:durableId="05193FF7"/>
   <w16cid:commentId w16cid:paraId="00000080" w16cid:durableId="1710ED80"/>
   <w16cid:commentId w16cid:paraId="00000085" w16cid:durableId="40C2D85F"/>
+  <w16cid:commentId w16cid:paraId="632D2AF2" w16cid:durableId="2A5D282C"/>
   <w16cid:commentId w16cid:paraId="0000007B" w16cid:durableId="4E126647"/>
   <w16cid:commentId w16cid:paraId="00000081" w16cid:durableId="118130E1"/>
   <w16cid:commentId w16cid:paraId="0000007C" w16cid:durableId="7349B7AE"/>
@@ -3857,6 +4404,14 @@
     </w:p>
   </w:footnote>
 </w:footnotes>
+</file>
+
+<file path=word/people.xml><?xml version="1.0" encoding="utf-8"?>
+<w15:people xmlns:wpc="http://schemas.microsoft.com/office/word/2010/wordprocessingCanvas" xmlns:cx="http://schemas.microsoft.com/office/drawing/2014/chartex" xmlns:cx1="http://schemas.microsoft.com/office/drawing/2015/9/8/chartex" xmlns:cx2="http://schemas.microsoft.com/office/drawing/2015/10/21/chartex" xmlns:cx3="http://schemas.microsoft.com/office/drawing/2016/5/9/chartex" xmlns:cx4="http://schemas.microsoft.com/office/drawing/2016/5/10/chartex" xmlns:cx5="http://schemas.microsoft.com/office/drawing/2016/5/11/chartex" xmlns:cx6="http://schemas.microsoft.com/office/drawing/2016/5/12/chartex" xmlns:cx7="http://schemas.microsoft.com/office/drawing/2016/5/13/chartex" xmlns:cx8="http://schemas.microsoft.com/office/drawing/2016/5/14/chartex" xmlns:mc="http://schemas.openxmlformats.org/markup-compatibility/2006" xmlns:aink="http://schemas.microsoft.com/office/drawing/2016/ink" xmlns:am3d="http://schemas.microsoft.com/office/drawing/2017/model3d" xmlns:o="urn:schemas-microsoft-com:office:office" xmlns:oel="http://schemas.microsoft.com/office/2019/extlst" xmlns:r="http://schemas.openxmlformats.org/officeDocument/2006/relationships" xmlns:m="http://schemas.openxmlformats.org/officeDocument/2006/math" xmlns:v="urn:schemas-microsoft-com:vml" xmlns:wp14="http://schemas.microsoft.com/office/word/2010/wordprocessingDrawing" xmlns:wp="http://schemas.openxmlformats.org/drawingml/2006/wordprocessingDrawing" xmlns:w10="urn:schemas-microsoft-com:office:word" xmlns:w="http://schemas.openxmlformats.org/wordprocessingml/2006/main" xmlns:w14="http://schemas.microsoft.com/office/word/2010/wordml" xmlns:w15="http://schemas.microsoft.com/office/word/2012/wordml" xmlns:w16cex="http://schemas.microsoft.com/office/word/2018/wordml/cex" xmlns:w16cid="http://schemas.microsoft.com/office/word/2016/wordml/cid" xmlns:w16="http://schemas.microsoft.com/office/word/2018/wordml" xmlns:w16sdtdh="http://schemas.microsoft.com/office/word/2020/wordml/sdtdatahash" xmlns:w16se="http://schemas.microsoft.com/office/word/2015/wordml/symex" xmlns:wpg="http://schemas.microsoft.com/office/word/2010/wordprocessingGroup" xmlns:wpi="http://schemas.microsoft.com/office/word/2010/wordprocessingInk" xmlns:wne="http://schemas.microsoft.com/office/word/2006/wordml" xmlns:wps="http://schemas.microsoft.com/office/word/2010/wordprocessingShape" mc:Ignorable="w14 w15 w16se w16cid w16 w16cex w16sdtdh wp14">
+  <w15:person w15:author="Parks, Robbie M">
+    <w15:presenceInfo w15:providerId="AD" w15:userId="S::rmp15@ic.ac.uk::cb6b7f8d-c7e1-44f5-b2d9-a44f305898c3"/>
+  </w15:person>
+</w15:people>
 </file>
 
 <file path=word/styles.xml><?xml version="1.0" encoding="utf-8"?>

</xml_diff>